<commit_message>
Update on devops and other
</commit_message>
<xml_diff>
--- a/c. Examinationsuppgift/Deluppgift 2/_Rapportbeställning (läs mig först).docx
+++ b/c. Examinationsuppgift/Deluppgift 2/_Rapportbeställning (läs mig först).docx
@@ -38,10 +38,7 @@
     </w:p>
     <w:p>
       <w:r>
-        <w:t>Utöver detta ska Power BI rapporten presentera data tydligt och genomtänkt med en hög grad av användarvänlighet.</w:t>
-      </w:r>
-      <w:r>
-        <w:t xml:space="preserve"> </w:t>
+        <w:t xml:space="preserve">Utöver detta ska Power BI rapporten presentera data tydligt och genomtänkt med en hög grad av användarvänlighet. </w:t>
       </w:r>
       <w:r>
         <w:t xml:space="preserve">Jag har läst om ett antal </w:t>
@@ -236,6 +233,9 @@
       <w:r>
         <w:t>Data med klickbar URL</w:t>
       </w:r>
+      <w:r>
+        <w:t xml:space="preserve"> (också ok att använda funktionen image URL)</w:t>
+      </w:r>
     </w:p>
     <w:p>
       <w:pPr>
@@ -244,9 +244,29 @@
           <w:ilvl w:val="0"/>
           <w:numId w:val="1"/>
         </w:numPr>
-      </w:pPr>
-      <w:r>
+        <w:rPr>
+          <w:strike/>
+        </w:rPr>
+      </w:pPr>
+      <w:r>
+        <w:rPr>
+          <w:strike/>
+          <w:color w:val="808080" w:themeColor="background1" w:themeShade="80"/>
+        </w:rPr>
         <w:t>Kalenderdimension som är skapad i DAX där man kan följa upp År, Månad (månadens namn med korrekt sortering), Vecka och Veckodag (namnet med rätt sortering) samt dag i månaden.</w:t>
+      </w:r>
+      <w:r>
+        <w:rPr>
+          <w:strike/>
+          <w:color w:val="808080" w:themeColor="background1" w:themeShade="80"/>
+        </w:rPr>
+        <w:t xml:space="preserve"> </w:t>
+      </w:r>
+      <w:r>
+        <w:rPr>
+          <w:highlight w:val="yellow"/>
+        </w:rPr>
+        <w:t>Finns i rapporten. Redan godkänt.</w:t>
       </w:r>
     </w:p>
     <w:p>
@@ -260,13 +280,10 @@
       <w:r>
         <w:t xml:space="preserve">Rapport som använder ett </w:t>
       </w:r>
+      <w:proofErr w:type="spellStart"/>
       <w:proofErr w:type="gramStart"/>
       <w:r>
-        <w:t>tema .</w:t>
-      </w:r>
-      <w:proofErr w:type="spellStart"/>
-      <w:r>
-        <w:t>json</w:t>
+        <w:t>tema.json</w:t>
       </w:r>
       <w:proofErr w:type="spellEnd"/>
       <w:proofErr w:type="gramEnd"/>

</xml_diff>